<commit_message>
Đã thêm các câu trác nghiệm đến câu 17( bằng tiếng anh . Bôi đỏ các đáp án.
</commit_message>
<xml_diff>
--- a/MS-Word/W1.TN.Lam quen voi MS Word .docx
+++ b/MS-Word/W1.TN.Lam quen voi MS Word .docx
@@ -11,7 +11,6 @@
         </w:rPr>
       </w:pPr>
       <w:proofErr w:type="spellStart"/>
-      <w:proofErr w:type="gramStart"/>
       <w:r>
         <w:rPr>
           <w:rFonts w:ascii="Times New Roman" w:hAnsi="Times New Roman" w:cs="Times New Roman"/>
@@ -39,16 +38,7 @@
           <w:sz w:val="28"/>
           <w:szCs w:val="28"/>
         </w:rPr>
-        <w:t>1.</w:t>
-      </w:r>
-      <w:proofErr w:type="gramEnd"/>
-      <w:r>
-        <w:rPr>
-          <w:rFonts w:ascii="Times New Roman" w:hAnsi="Times New Roman" w:cs="Times New Roman"/>
-          <w:sz w:val="28"/>
-          <w:szCs w:val="28"/>
-        </w:rPr>
-        <w:t xml:space="preserve"> </w:t>
+        <w:t xml:space="preserve">1. </w:t>
       </w:r>
       <w:proofErr w:type="spellStart"/>
       <w:r>
@@ -240,20 +230,7 @@
           <w:sz w:val="28"/>
           <w:szCs w:val="28"/>
         </w:rPr>
-        <w:t xml:space="preserve">Ctrl + </w:t>
-      </w:r>
-      <w:proofErr w:type="gramStart"/>
-      <w:r>
-        <w:rPr>
-          <w:rFonts w:ascii="Times New Roman" w:hAnsi="Times New Roman" w:cs="Times New Roman"/>
-          <w:b/>
-          <w:bCs/>
-          <w:i/>
-          <w:iCs/>
-          <w:sz w:val="28"/>
-          <w:szCs w:val="28"/>
-        </w:rPr>
-        <w:t>[</w:t>
+        <w:t>Ctrl + [</w:t>
       </w:r>
       <w:r>
         <w:rPr>
@@ -273,7 +250,6 @@
         <w:t>dùng</w:t>
       </w:r>
       <w:proofErr w:type="spellEnd"/>
-      <w:proofErr w:type="gramEnd"/>
       <w:r>
         <w:rPr>
           <w:rFonts w:ascii="Times New Roman" w:hAnsi="Times New Roman" w:cs="Times New Roman"/>
@@ -583,7 +559,6 @@
         </w:rPr>
       </w:pPr>
       <w:proofErr w:type="spellStart"/>
-      <w:proofErr w:type="gramStart"/>
       <w:r>
         <w:rPr>
           <w:rFonts w:ascii="Times New Roman" w:hAnsi="Times New Roman" w:cs="Times New Roman"/>
@@ -608,15 +583,7 @@
           <w:rFonts w:ascii="Times New Roman" w:hAnsi="Times New Roman" w:cs="Times New Roman"/>
           <w:sz w:val="28"/>
         </w:rPr>
-        <w:t>2.</w:t>
-      </w:r>
-      <w:proofErr w:type="gramEnd"/>
-      <w:r>
-        <w:rPr>
-          <w:rFonts w:ascii="Times New Roman" w:hAnsi="Times New Roman" w:cs="Times New Roman"/>
-          <w:sz w:val="28"/>
-        </w:rPr>
-        <w:t xml:space="preserve"> </w:t>
+        <w:t xml:space="preserve">2. </w:t>
       </w:r>
       <w:proofErr w:type="spellStart"/>
       <w:r>
@@ -813,7 +780,6 @@
         <w:t xml:space="preserve"> </w:t>
       </w:r>
       <w:proofErr w:type="spellStart"/>
-      <w:proofErr w:type="gramStart"/>
       <w:r>
         <w:rPr>
           <w:rFonts w:ascii="Times New Roman" w:hAnsi="Times New Roman" w:cs="Times New Roman"/>
@@ -829,7 +795,6 @@
         </w:rPr>
         <w:t xml:space="preserve"> ?</w:t>
       </w:r>
-      <w:proofErr w:type="gramEnd"/>
     </w:p>
     <w:p>
       <w:pPr>
@@ -1074,7 +1039,6 @@
         </w:rPr>
       </w:pPr>
       <w:proofErr w:type="spellStart"/>
-      <w:proofErr w:type="gramStart"/>
       <w:r>
         <w:rPr>
           <w:rFonts w:ascii="Times New Roman" w:hAnsi="Times New Roman" w:cs="Times New Roman"/>
@@ -1106,15 +1070,7 @@
           <w:rFonts w:ascii="Times New Roman" w:hAnsi="Times New Roman" w:cs="Times New Roman"/>
           <w:sz w:val="28"/>
         </w:rPr>
-        <w:t>.</w:t>
-      </w:r>
-      <w:proofErr w:type="gramEnd"/>
-      <w:r>
-        <w:rPr>
-          <w:rFonts w:ascii="Times New Roman" w:hAnsi="Times New Roman" w:cs="Times New Roman"/>
-          <w:sz w:val="28"/>
-        </w:rPr>
-        <w:t xml:space="preserve"> </w:t>
+        <w:t xml:space="preserve">. </w:t>
       </w:r>
       <w:proofErr w:type="spellStart"/>
       <w:r>
@@ -1345,7 +1301,6 @@
         <w:t xml:space="preserve"> </w:t>
       </w:r>
       <w:proofErr w:type="spellStart"/>
-      <w:proofErr w:type="gramStart"/>
       <w:r>
         <w:rPr>
           <w:rFonts w:ascii="Times New Roman" w:hAnsi="Times New Roman" w:cs="Times New Roman"/>
@@ -1361,7 +1316,6 @@
         </w:rPr>
         <w:t xml:space="preserve"> ?</w:t>
       </w:r>
-      <w:proofErr w:type="gramEnd"/>
     </w:p>
     <w:p>
       <w:pPr>
@@ -2536,7 +2490,6 @@
         </w:rPr>
       </w:pPr>
       <w:proofErr w:type="spellStart"/>
-      <w:proofErr w:type="gramStart"/>
       <w:r>
         <w:rPr>
           <w:rFonts w:ascii="Times New Roman" w:hAnsi="Times New Roman" w:cs="Times New Roman"/>
@@ -2570,15 +2523,7 @@
           <w:rFonts w:ascii="Times New Roman" w:hAnsi="Times New Roman" w:cs="Times New Roman"/>
           <w:sz w:val="28"/>
         </w:rPr>
-        <w:t>.</w:t>
-      </w:r>
-      <w:proofErr w:type="gramEnd"/>
-      <w:r>
-        <w:rPr>
-          <w:rFonts w:ascii="Times New Roman" w:hAnsi="Times New Roman" w:cs="Times New Roman"/>
-          <w:sz w:val="28"/>
-        </w:rPr>
-        <w:t xml:space="preserve"> </w:t>
+        <w:t xml:space="preserve">. </w:t>
       </w:r>
       <w:proofErr w:type="spellStart"/>
       <w:r>
@@ -2695,7 +2640,6 @@
         <w:t xml:space="preserve"> </w:t>
       </w:r>
       <w:proofErr w:type="spellStart"/>
-      <w:proofErr w:type="gramStart"/>
       <w:r>
         <w:rPr>
           <w:rFonts w:ascii="Times New Roman" w:hAnsi="Times New Roman" w:cs="Times New Roman"/>
@@ -2711,7 +2655,6 @@
         </w:rPr>
         <w:t xml:space="preserve"> :</w:t>
       </w:r>
-      <w:proofErr w:type="gramEnd"/>
     </w:p>
     <w:p>
       <w:pPr>
@@ -4028,7 +3971,1825 @@
           <w:bCs/>
           <w:sz w:val="28"/>
         </w:rPr>
-        <w:t>Ctrl - K</w:t>
+        <w:t xml:space="preserve">Ctrl </w:t>
+      </w:r>
+      <w:r>
+        <w:rPr>
+          <w:rFonts w:ascii="Times New Roman" w:hAnsi="Times New Roman" w:cs="Times New Roman"/>
+          <w:bCs/>
+          <w:sz w:val="28"/>
+        </w:rPr>
+        <w:t>–</w:t>
+      </w:r>
+      <w:r>
+        <w:rPr>
+          <w:rFonts w:ascii="Times New Roman" w:hAnsi="Times New Roman" w:cs="Times New Roman"/>
+          <w:bCs/>
+          <w:sz w:val="28"/>
+        </w:rPr>
+        <w:t xml:space="preserve"> K</w:t>
+      </w:r>
+    </w:p>
+    <w:p>
+      <w:pPr>
+        <w:spacing w:after="0" w:line="240" w:lineRule="auto"/>
+        <w:rPr>
+          <w:rFonts w:ascii="Times New Roman" w:hAnsi="Times New Roman" w:cs="Times New Roman"/>
+          <w:sz w:val="28"/>
+          <w:szCs w:val="28"/>
+        </w:rPr>
+      </w:pPr>
+    </w:p>
+    <w:p>
+      <w:pPr>
+        <w:spacing w:after="0" w:line="240" w:lineRule="auto"/>
+        <w:rPr>
+          <w:rFonts w:ascii="Times New Roman" w:hAnsi="Times New Roman" w:cs="Times New Roman"/>
+          <w:sz w:val="28"/>
+          <w:szCs w:val="28"/>
+        </w:rPr>
+      </w:pPr>
+    </w:p>
+    <w:p>
+      <w:pPr>
+        <w:spacing w:after="0" w:line="240" w:lineRule="auto"/>
+        <w:rPr>
+          <w:rFonts w:ascii="Times New Roman" w:eastAsia="Times New Roman" w:hAnsi="Times New Roman" w:cs="Times New Roman"/>
+          <w:sz w:val="28"/>
+          <w:szCs w:val="24"/>
+        </w:rPr>
+      </w:pPr>
+      <w:proofErr w:type="spellStart"/>
+      <w:r>
+        <w:rPr>
+          <w:rFonts w:ascii="Times New Roman" w:hAnsi="Times New Roman" w:cs="Times New Roman"/>
+          <w:sz w:val="32"/>
+          <w:szCs w:val="28"/>
+        </w:rPr>
+        <w:t>Câu</w:t>
+      </w:r>
+      <w:proofErr w:type="spellEnd"/>
+      <w:r>
+        <w:rPr>
+          <w:rFonts w:ascii="Times New Roman" w:hAnsi="Times New Roman" w:cs="Times New Roman"/>
+          <w:sz w:val="32"/>
+          <w:szCs w:val="28"/>
+        </w:rPr>
+        <w:t xml:space="preserve"> 7: </w:t>
+      </w:r>
+      <w:r>
+        <w:rPr>
+          <w:rFonts w:ascii="Times New Roman" w:eastAsia="Times New Roman" w:hAnsi="Times New Roman" w:cs="Times New Roman"/>
+          <w:sz w:val="28"/>
+          <w:szCs w:val="24"/>
+        </w:rPr>
+        <w:t>Which of the following is not valid version of MS Office?</w:t>
+      </w:r>
+    </w:p>
+    <w:p>
+      <w:pPr>
+        <w:spacing w:after="0" w:line="240" w:lineRule="auto"/>
+        <w:rPr>
+          <w:rFonts w:ascii="Times New Roman" w:eastAsia="Times New Roman" w:hAnsi="Times New Roman" w:cs="Times New Roman"/>
+          <w:sz w:val="24"/>
+          <w:szCs w:val="24"/>
+        </w:rPr>
+      </w:pPr>
+      <w:r>
+        <w:rPr>
+          <w:rFonts w:ascii="Times New Roman" w:eastAsia="Times New Roman" w:hAnsi="Times New Roman" w:cs="Times New Roman"/>
+          <w:sz w:val="24"/>
+          <w:szCs w:val="24"/>
+        </w:rPr>
+        <w:t> </w:t>
+      </w:r>
+    </w:p>
+    <w:p>
+      <w:pPr>
+        <w:spacing w:after="0" w:line="240" w:lineRule="auto"/>
+        <w:ind w:left="720" w:hanging="360"/>
+        <w:rPr>
+          <w:rFonts w:ascii="Times New Roman" w:eastAsia="Times New Roman" w:hAnsi="Times New Roman" w:cs="Times New Roman"/>
+          <w:sz w:val="28"/>
+          <w:szCs w:val="28"/>
+        </w:rPr>
+      </w:pPr>
+      <w:r>
+        <w:rPr>
+          <w:rFonts w:ascii="Times New Roman" w:eastAsia="Times New Roman" w:hAnsi="Times New Roman" w:cs="Times New Roman"/>
+          <w:sz w:val="28"/>
+          <w:szCs w:val="28"/>
+        </w:rPr>
+        <w:t> A) Office XP</w:t>
+      </w:r>
+    </w:p>
+    <w:p>
+      <w:pPr>
+        <w:spacing w:after="0" w:line="240" w:lineRule="auto"/>
+        <w:ind w:left="720" w:hanging="360"/>
+        <w:rPr>
+          <w:rFonts w:ascii="Times New Roman" w:eastAsia="Times New Roman" w:hAnsi="Times New Roman" w:cs="Times New Roman"/>
+          <w:color w:val="FF0000"/>
+          <w:sz w:val="28"/>
+          <w:szCs w:val="28"/>
+        </w:rPr>
+      </w:pPr>
+      <w:r>
+        <w:rPr>
+          <w:rFonts w:ascii="Times New Roman" w:eastAsia="Times New Roman" w:hAnsi="Times New Roman" w:cs="Times New Roman"/>
+          <w:color w:val="FF0000"/>
+          <w:sz w:val="28"/>
+          <w:szCs w:val="28"/>
+        </w:rPr>
+        <w:t> B) Office Vista</w:t>
+      </w:r>
+    </w:p>
+    <w:p>
+      <w:pPr>
+        <w:spacing w:after="0" w:line="240" w:lineRule="auto"/>
+        <w:ind w:left="720" w:hanging="360"/>
+        <w:rPr>
+          <w:rFonts w:ascii="Times New Roman" w:eastAsia="Times New Roman" w:hAnsi="Times New Roman" w:cs="Times New Roman"/>
+          <w:sz w:val="28"/>
+          <w:szCs w:val="28"/>
+        </w:rPr>
+      </w:pPr>
+      <w:r>
+        <w:rPr>
+          <w:rFonts w:ascii="Times New Roman" w:eastAsia="Times New Roman" w:hAnsi="Times New Roman" w:cs="Times New Roman"/>
+          <w:sz w:val="28"/>
+          <w:szCs w:val="28"/>
+        </w:rPr>
+        <w:t> C) Office 2007</w:t>
+      </w:r>
+    </w:p>
+    <w:p>
+      <w:pPr>
+        <w:spacing w:after="0" w:line="240" w:lineRule="auto"/>
+        <w:ind w:left="360"/>
+        <w:rPr>
+          <w:rFonts w:ascii="Times New Roman" w:eastAsia="Times New Roman" w:hAnsi="Times New Roman" w:cs="Times New Roman"/>
+          <w:sz w:val="28"/>
+          <w:szCs w:val="28"/>
+        </w:rPr>
+      </w:pPr>
+      <w:r>
+        <w:rPr>
+          <w:rFonts w:ascii="Times New Roman" w:eastAsia="Times New Roman" w:hAnsi="Times New Roman" w:cs="Times New Roman"/>
+          <w:sz w:val="28"/>
+          <w:szCs w:val="28"/>
+        </w:rPr>
+        <w:t> D) None of above</w:t>
+      </w:r>
+    </w:p>
+    <w:p>
+      <w:pPr>
+        <w:spacing w:after="0" w:line="240" w:lineRule="auto"/>
+        <w:rPr>
+          <w:rFonts w:ascii="Times New Roman" w:eastAsia="Times New Roman" w:hAnsi="Times New Roman" w:cs="Times New Roman"/>
+          <w:sz w:val="32"/>
+          <w:szCs w:val="28"/>
+        </w:rPr>
+      </w:pPr>
+    </w:p>
+    <w:p>
+      <w:pPr>
+        <w:spacing w:after="0" w:line="240" w:lineRule="auto"/>
+        <w:rPr>
+          <w:rFonts w:ascii="Times New Roman" w:eastAsia="Times New Roman" w:hAnsi="Times New Roman" w:cs="Times New Roman"/>
+          <w:sz w:val="32"/>
+          <w:szCs w:val="28"/>
+        </w:rPr>
+      </w:pPr>
+    </w:p>
+    <w:p>
+      <w:pPr>
+        <w:spacing w:after="0" w:line="240" w:lineRule="auto"/>
+        <w:rPr>
+          <w:rFonts w:ascii="Times New Roman" w:eastAsia="Times New Roman" w:hAnsi="Times New Roman" w:cs="Times New Roman"/>
+          <w:sz w:val="28"/>
+          <w:szCs w:val="24"/>
+        </w:rPr>
+      </w:pPr>
+      <w:proofErr w:type="spellStart"/>
+      <w:r>
+        <w:rPr>
+          <w:rFonts w:ascii="Times New Roman" w:eastAsia="Times New Roman" w:hAnsi="Times New Roman" w:cs="Times New Roman"/>
+          <w:sz w:val="32"/>
+          <w:szCs w:val="28"/>
+        </w:rPr>
+        <w:t>Câ</w:t>
+      </w:r>
+      <w:r>
+        <w:rPr>
+          <w:rFonts w:ascii="Times New Roman" w:eastAsia="Times New Roman" w:hAnsi="Times New Roman" w:cs="Times New Roman"/>
+          <w:sz w:val="32"/>
+          <w:szCs w:val="28"/>
+        </w:rPr>
+        <w:t>u</w:t>
+      </w:r>
+      <w:proofErr w:type="spellEnd"/>
+      <w:r>
+        <w:rPr>
+          <w:rFonts w:ascii="Times New Roman" w:eastAsia="Times New Roman" w:hAnsi="Times New Roman" w:cs="Times New Roman"/>
+          <w:sz w:val="32"/>
+          <w:szCs w:val="28"/>
+        </w:rPr>
+        <w:t xml:space="preserve"> 8: </w:t>
+      </w:r>
+      <w:r>
+        <w:rPr>
+          <w:rFonts w:ascii="Times New Roman" w:eastAsia="Times New Roman" w:hAnsi="Times New Roman" w:cs="Times New Roman"/>
+          <w:sz w:val="28"/>
+          <w:szCs w:val="24"/>
+        </w:rPr>
+        <w:t>. You cannot close MS Word application by</w:t>
+      </w:r>
+    </w:p>
+    <w:p>
+      <w:pPr>
+        <w:spacing w:after="0" w:line="240" w:lineRule="auto"/>
+        <w:rPr>
+          <w:rFonts w:ascii="Times New Roman" w:eastAsia="Times New Roman" w:hAnsi="Times New Roman" w:cs="Times New Roman"/>
+          <w:sz w:val="28"/>
+          <w:szCs w:val="24"/>
+        </w:rPr>
+      </w:pPr>
+      <w:r>
+        <w:rPr>
+          <w:rFonts w:ascii="Times New Roman" w:eastAsia="Times New Roman" w:hAnsi="Times New Roman" w:cs="Times New Roman"/>
+          <w:sz w:val="28"/>
+          <w:szCs w:val="24"/>
+        </w:rPr>
+        <w:t> </w:t>
+      </w:r>
+    </w:p>
+    <w:p>
+      <w:pPr>
+        <w:spacing w:after="0" w:line="240" w:lineRule="auto"/>
+        <w:ind w:firstLine="450"/>
+        <w:rPr>
+          <w:rFonts w:ascii="Times New Roman" w:eastAsia="Times New Roman" w:hAnsi="Times New Roman" w:cs="Times New Roman"/>
+          <w:sz w:val="28"/>
+          <w:szCs w:val="24"/>
+        </w:rPr>
+      </w:pPr>
+      <w:r>
+        <w:rPr>
+          <w:rFonts w:ascii="Times New Roman" w:eastAsia="Times New Roman" w:hAnsi="Times New Roman" w:cs="Times New Roman"/>
+          <w:sz w:val="28"/>
+          <w:szCs w:val="24"/>
+        </w:rPr>
+        <w:t> A) Choosing File menu then Exit submenu</w:t>
+      </w:r>
+    </w:p>
+    <w:p>
+      <w:pPr>
+        <w:spacing w:after="0" w:line="240" w:lineRule="auto"/>
+        <w:ind w:firstLine="450"/>
+        <w:rPr>
+          <w:rFonts w:ascii="Times New Roman" w:eastAsia="Times New Roman" w:hAnsi="Times New Roman" w:cs="Times New Roman"/>
+          <w:sz w:val="28"/>
+          <w:szCs w:val="24"/>
+        </w:rPr>
+      </w:pPr>
+      <w:r>
+        <w:rPr>
+          <w:rFonts w:ascii="Times New Roman" w:eastAsia="Times New Roman" w:hAnsi="Times New Roman" w:cs="Times New Roman"/>
+          <w:sz w:val="28"/>
+          <w:szCs w:val="24"/>
+        </w:rPr>
+        <w:t> B) Press Alt+F4</w:t>
+      </w:r>
+    </w:p>
+    <w:p>
+      <w:pPr>
+        <w:spacing w:after="0" w:line="240" w:lineRule="auto"/>
+        <w:ind w:firstLine="450"/>
+        <w:rPr>
+          <w:rFonts w:ascii="Times New Roman" w:eastAsia="Times New Roman" w:hAnsi="Times New Roman" w:cs="Times New Roman"/>
+          <w:sz w:val="28"/>
+          <w:szCs w:val="24"/>
+        </w:rPr>
+      </w:pPr>
+      <w:r>
+        <w:rPr>
+          <w:rFonts w:ascii="Times New Roman" w:eastAsia="Times New Roman" w:hAnsi="Times New Roman" w:cs="Times New Roman"/>
+          <w:sz w:val="28"/>
+          <w:szCs w:val="24"/>
+        </w:rPr>
+        <w:t> C) Click X button on title bar</w:t>
+      </w:r>
+    </w:p>
+    <w:p>
+      <w:pPr>
+        <w:spacing w:after="0" w:line="240" w:lineRule="auto"/>
+        <w:ind w:firstLine="450"/>
+        <w:rPr>
+          <w:rFonts w:ascii="Times New Roman" w:eastAsia="Times New Roman" w:hAnsi="Times New Roman" w:cs="Times New Roman"/>
+          <w:color w:val="FF0000"/>
+          <w:sz w:val="28"/>
+          <w:szCs w:val="24"/>
+        </w:rPr>
+      </w:pPr>
+      <w:r>
+        <w:rPr>
+          <w:rFonts w:ascii="Times New Roman" w:eastAsia="Times New Roman" w:hAnsi="Times New Roman" w:cs="Times New Roman"/>
+          <w:color w:val="FF0000"/>
+          <w:sz w:val="28"/>
+          <w:szCs w:val="24"/>
+        </w:rPr>
+        <w:t> D) From File menu choose Close submenu</w:t>
+      </w:r>
+    </w:p>
+    <w:p>
+      <w:pPr>
+        <w:spacing w:after="0" w:line="240" w:lineRule="auto"/>
+        <w:rPr>
+          <w:rFonts w:ascii="Times New Roman" w:eastAsia="Times New Roman" w:hAnsi="Times New Roman" w:cs="Times New Roman"/>
+          <w:sz w:val="32"/>
+          <w:szCs w:val="28"/>
+        </w:rPr>
+      </w:pPr>
+    </w:p>
+    <w:p>
+      <w:pPr>
+        <w:spacing w:after="0" w:line="240" w:lineRule="auto"/>
+        <w:rPr>
+          <w:rFonts w:ascii="Times New Roman" w:eastAsia="Times New Roman" w:hAnsi="Times New Roman" w:cs="Times New Roman"/>
+          <w:sz w:val="36"/>
+          <w:szCs w:val="28"/>
+        </w:rPr>
+      </w:pPr>
+      <w:proofErr w:type="spellStart"/>
+      <w:r>
+        <w:rPr>
+          <w:rFonts w:ascii="Times New Roman" w:eastAsia="Times New Roman" w:hAnsi="Times New Roman" w:cs="Times New Roman"/>
+          <w:sz w:val="36"/>
+          <w:szCs w:val="28"/>
+        </w:rPr>
+        <w:t>Câu</w:t>
+      </w:r>
+      <w:proofErr w:type="spellEnd"/>
+      <w:r>
+        <w:rPr>
+          <w:rFonts w:ascii="Times New Roman" w:eastAsia="Times New Roman" w:hAnsi="Times New Roman" w:cs="Times New Roman"/>
+          <w:sz w:val="36"/>
+          <w:szCs w:val="28"/>
+        </w:rPr>
+        <w:t xml:space="preserve"> 9:</w:t>
+      </w:r>
+    </w:p>
+    <w:p>
+      <w:pPr>
+        <w:spacing w:after="0" w:line="240" w:lineRule="auto"/>
+        <w:rPr>
+          <w:rFonts w:ascii="Times New Roman" w:eastAsia="Times New Roman" w:hAnsi="Times New Roman" w:cs="Times New Roman"/>
+          <w:sz w:val="28"/>
+          <w:szCs w:val="24"/>
+        </w:rPr>
+      </w:pPr>
+      <w:r>
+        <w:rPr>
+          <w:rFonts w:ascii="Times New Roman" w:eastAsia="Times New Roman" w:hAnsi="Times New Roman" w:cs="Times New Roman"/>
+          <w:sz w:val="28"/>
+          <w:szCs w:val="24"/>
+        </w:rPr>
+        <w:t>The key F12 opens a</w:t>
+      </w:r>
+    </w:p>
+    <w:p>
+      <w:pPr>
+        <w:spacing w:after="0" w:line="240" w:lineRule="auto"/>
+        <w:rPr>
+          <w:rFonts w:ascii="Times New Roman" w:eastAsia="Times New Roman" w:hAnsi="Times New Roman" w:cs="Times New Roman"/>
+          <w:sz w:val="28"/>
+          <w:szCs w:val="24"/>
+        </w:rPr>
+      </w:pPr>
+      <w:r>
+        <w:rPr>
+          <w:rFonts w:ascii="Times New Roman" w:eastAsia="Times New Roman" w:hAnsi="Times New Roman" w:cs="Times New Roman"/>
+          <w:sz w:val="28"/>
+          <w:szCs w:val="24"/>
+        </w:rPr>
+        <w:t> </w:t>
+      </w:r>
+    </w:p>
+    <w:p>
+      <w:pPr>
+        <w:spacing w:after="0" w:line="240" w:lineRule="auto"/>
+        <w:ind w:firstLine="540"/>
+        <w:rPr>
+          <w:rFonts w:ascii="Times New Roman" w:eastAsia="Times New Roman" w:hAnsi="Times New Roman" w:cs="Times New Roman"/>
+          <w:color w:val="FF0000"/>
+          <w:sz w:val="28"/>
+          <w:szCs w:val="24"/>
+        </w:rPr>
+      </w:pPr>
+      <w:r>
+        <w:rPr>
+          <w:rFonts w:ascii="Times New Roman" w:eastAsia="Times New Roman" w:hAnsi="Times New Roman" w:cs="Times New Roman"/>
+          <w:sz w:val="28"/>
+          <w:szCs w:val="24"/>
+        </w:rPr>
+        <w:t> </w:t>
+      </w:r>
+      <w:r>
+        <w:rPr>
+          <w:rFonts w:ascii="Times New Roman" w:eastAsia="Times New Roman" w:hAnsi="Times New Roman" w:cs="Times New Roman"/>
+          <w:color w:val="FF0000"/>
+          <w:sz w:val="28"/>
+          <w:szCs w:val="24"/>
+        </w:rPr>
+        <w:t>A) Save As dialog box</w:t>
+      </w:r>
+    </w:p>
+    <w:p>
+      <w:pPr>
+        <w:spacing w:after="0" w:line="240" w:lineRule="auto"/>
+        <w:ind w:firstLine="540"/>
+        <w:rPr>
+          <w:rFonts w:ascii="Times New Roman" w:eastAsia="Times New Roman" w:hAnsi="Times New Roman" w:cs="Times New Roman"/>
+          <w:sz w:val="28"/>
+          <w:szCs w:val="24"/>
+        </w:rPr>
+      </w:pPr>
+      <w:r>
+        <w:rPr>
+          <w:rFonts w:ascii="Times New Roman" w:eastAsia="Times New Roman" w:hAnsi="Times New Roman" w:cs="Times New Roman"/>
+          <w:sz w:val="28"/>
+          <w:szCs w:val="24"/>
+        </w:rPr>
+        <w:t> B) Open dialog box</w:t>
+      </w:r>
+    </w:p>
+    <w:p>
+      <w:pPr>
+        <w:spacing w:after="0" w:line="240" w:lineRule="auto"/>
+        <w:ind w:firstLine="540"/>
+        <w:rPr>
+          <w:rFonts w:ascii="Times New Roman" w:eastAsia="Times New Roman" w:hAnsi="Times New Roman" w:cs="Times New Roman"/>
+          <w:sz w:val="28"/>
+          <w:szCs w:val="24"/>
+        </w:rPr>
+      </w:pPr>
+      <w:r>
+        <w:rPr>
+          <w:rFonts w:ascii="Times New Roman" w:eastAsia="Times New Roman" w:hAnsi="Times New Roman" w:cs="Times New Roman"/>
+          <w:sz w:val="28"/>
+          <w:szCs w:val="24"/>
+        </w:rPr>
+        <w:lastRenderedPageBreak/>
+        <w:t> C) Save dialog box</w:t>
+      </w:r>
+    </w:p>
+    <w:p>
+      <w:pPr>
+        <w:spacing w:after="0" w:line="240" w:lineRule="auto"/>
+        <w:ind w:firstLine="540"/>
+        <w:rPr>
+          <w:rFonts w:ascii="Times New Roman" w:eastAsia="Times New Roman" w:hAnsi="Times New Roman" w:cs="Times New Roman"/>
+          <w:sz w:val="28"/>
+          <w:szCs w:val="24"/>
+        </w:rPr>
+      </w:pPr>
+      <w:r>
+        <w:rPr>
+          <w:rFonts w:ascii="Times New Roman" w:eastAsia="Times New Roman" w:hAnsi="Times New Roman" w:cs="Times New Roman"/>
+          <w:sz w:val="28"/>
+          <w:szCs w:val="24"/>
+        </w:rPr>
+        <w:t> D) Close dialog box</w:t>
+      </w:r>
+    </w:p>
+    <w:p>
+      <w:pPr>
+        <w:spacing w:after="0" w:line="240" w:lineRule="auto"/>
+        <w:rPr>
+          <w:rFonts w:ascii="Times New Roman" w:eastAsia="Times New Roman" w:hAnsi="Times New Roman" w:cs="Times New Roman"/>
+          <w:sz w:val="32"/>
+          <w:szCs w:val="24"/>
+        </w:rPr>
+      </w:pPr>
+    </w:p>
+    <w:p>
+      <w:pPr>
+        <w:spacing w:after="0" w:line="240" w:lineRule="auto"/>
+        <w:rPr>
+          <w:rFonts w:ascii="Times New Roman" w:eastAsia="Times New Roman" w:hAnsi="Times New Roman" w:cs="Times New Roman"/>
+          <w:sz w:val="32"/>
+          <w:szCs w:val="24"/>
+        </w:rPr>
+      </w:pPr>
+    </w:p>
+    <w:p>
+      <w:pPr>
+        <w:spacing w:after="0" w:line="240" w:lineRule="auto"/>
+        <w:rPr>
+          <w:rFonts w:ascii="Times New Roman" w:eastAsia="Times New Roman" w:hAnsi="Times New Roman" w:cs="Times New Roman"/>
+          <w:sz w:val="32"/>
+          <w:szCs w:val="24"/>
+        </w:rPr>
+      </w:pPr>
+      <w:proofErr w:type="spellStart"/>
+      <w:r>
+        <w:rPr>
+          <w:rFonts w:ascii="Times New Roman" w:eastAsia="Times New Roman" w:hAnsi="Times New Roman" w:cs="Times New Roman"/>
+          <w:sz w:val="32"/>
+          <w:szCs w:val="24"/>
+        </w:rPr>
+        <w:t>Câu</w:t>
+      </w:r>
+      <w:proofErr w:type="spellEnd"/>
+      <w:r>
+        <w:rPr>
+          <w:rFonts w:ascii="Times New Roman" w:eastAsia="Times New Roman" w:hAnsi="Times New Roman" w:cs="Times New Roman"/>
+          <w:sz w:val="32"/>
+          <w:szCs w:val="24"/>
+        </w:rPr>
+        <w:t xml:space="preserve"> 10 : </w:t>
+      </w:r>
+    </w:p>
+    <w:p>
+      <w:pPr>
+        <w:spacing w:after="0" w:line="240" w:lineRule="auto"/>
+        <w:ind w:firstLine="630"/>
+        <w:rPr>
+          <w:rFonts w:ascii="Times New Roman" w:eastAsia="Times New Roman" w:hAnsi="Times New Roman" w:cs="Times New Roman"/>
+          <w:sz w:val="24"/>
+          <w:szCs w:val="24"/>
+        </w:rPr>
+      </w:pPr>
+      <w:r>
+        <w:rPr>
+          <w:rFonts w:ascii="Times New Roman" w:eastAsia="Times New Roman" w:hAnsi="Times New Roman" w:cs="Times New Roman"/>
+          <w:sz w:val="24"/>
+          <w:szCs w:val="24"/>
+        </w:rPr>
+        <w:t>. What is the short cut key to open the Open dialog box?</w:t>
+      </w:r>
+    </w:p>
+    <w:p>
+      <w:pPr>
+        <w:spacing w:after="0" w:line="240" w:lineRule="auto"/>
+        <w:ind w:firstLine="630"/>
+        <w:rPr>
+          <w:rFonts w:ascii="Times New Roman" w:eastAsia="Times New Roman" w:hAnsi="Times New Roman" w:cs="Times New Roman"/>
+          <w:sz w:val="24"/>
+          <w:szCs w:val="24"/>
+        </w:rPr>
+      </w:pPr>
+      <w:r>
+        <w:rPr>
+          <w:rFonts w:ascii="Times New Roman" w:eastAsia="Times New Roman" w:hAnsi="Times New Roman" w:cs="Times New Roman"/>
+          <w:sz w:val="24"/>
+          <w:szCs w:val="24"/>
+        </w:rPr>
+        <w:t> </w:t>
+      </w:r>
+    </w:p>
+    <w:p>
+      <w:pPr>
+        <w:spacing w:after="0" w:line="240" w:lineRule="auto"/>
+        <w:ind w:firstLine="630"/>
+        <w:rPr>
+          <w:rFonts w:ascii="Times New Roman" w:eastAsia="Times New Roman" w:hAnsi="Times New Roman" w:cs="Times New Roman"/>
+          <w:sz w:val="24"/>
+          <w:szCs w:val="24"/>
+        </w:rPr>
+      </w:pPr>
+      <w:r>
+        <w:rPr>
+          <w:rFonts w:ascii="Times New Roman" w:eastAsia="Times New Roman" w:hAnsi="Times New Roman" w:cs="Times New Roman"/>
+          <w:sz w:val="24"/>
+          <w:szCs w:val="24"/>
+        </w:rPr>
+        <w:t> A) F12</w:t>
+      </w:r>
+    </w:p>
+    <w:p>
+      <w:pPr>
+        <w:spacing w:after="0" w:line="240" w:lineRule="auto"/>
+        <w:ind w:firstLine="630"/>
+        <w:rPr>
+          <w:rFonts w:ascii="Times New Roman" w:eastAsia="Times New Roman" w:hAnsi="Times New Roman" w:cs="Times New Roman"/>
+          <w:sz w:val="24"/>
+          <w:szCs w:val="24"/>
+        </w:rPr>
+      </w:pPr>
+      <w:r>
+        <w:rPr>
+          <w:rFonts w:ascii="Times New Roman" w:eastAsia="Times New Roman" w:hAnsi="Times New Roman" w:cs="Times New Roman"/>
+          <w:sz w:val="24"/>
+          <w:szCs w:val="24"/>
+        </w:rPr>
+        <w:t> B) Shift F12</w:t>
+      </w:r>
+    </w:p>
+    <w:p>
+      <w:pPr>
+        <w:spacing w:after="0" w:line="240" w:lineRule="auto"/>
+        <w:ind w:firstLine="630"/>
+        <w:rPr>
+          <w:rFonts w:ascii="Times New Roman" w:eastAsia="Times New Roman" w:hAnsi="Times New Roman" w:cs="Times New Roman"/>
+          <w:sz w:val="24"/>
+          <w:szCs w:val="24"/>
+        </w:rPr>
+      </w:pPr>
+      <w:r>
+        <w:rPr>
+          <w:rFonts w:ascii="Times New Roman" w:eastAsia="Times New Roman" w:hAnsi="Times New Roman" w:cs="Times New Roman"/>
+          <w:sz w:val="24"/>
+          <w:szCs w:val="24"/>
+        </w:rPr>
+        <w:t> C) Alt + F12</w:t>
+      </w:r>
+    </w:p>
+    <w:p>
+      <w:pPr>
+        <w:spacing w:after="0" w:line="240" w:lineRule="auto"/>
+        <w:ind w:firstLine="630"/>
+        <w:rPr>
+          <w:rFonts w:ascii="Times New Roman" w:eastAsia="Times New Roman" w:hAnsi="Times New Roman" w:cs="Times New Roman"/>
+          <w:color w:val="FF0000"/>
+          <w:sz w:val="24"/>
+          <w:szCs w:val="24"/>
+        </w:rPr>
+      </w:pPr>
+      <w:r>
+        <w:rPr>
+          <w:rFonts w:ascii="Times New Roman" w:eastAsia="Times New Roman" w:hAnsi="Times New Roman" w:cs="Times New Roman"/>
+          <w:color w:val="FF0000"/>
+          <w:sz w:val="24"/>
+          <w:szCs w:val="24"/>
+        </w:rPr>
+        <w:t> D) Ctrl + F12</w:t>
+      </w:r>
+    </w:p>
+    <w:p>
+      <w:pPr>
+        <w:spacing w:after="0" w:line="240" w:lineRule="auto"/>
+        <w:rPr>
+          <w:rFonts w:ascii="Times New Roman" w:eastAsia="Times New Roman" w:hAnsi="Times New Roman" w:cs="Times New Roman"/>
+          <w:sz w:val="32"/>
+          <w:szCs w:val="24"/>
+        </w:rPr>
+      </w:pPr>
+    </w:p>
+    <w:p>
+      <w:pPr>
+        <w:spacing w:after="0" w:line="240" w:lineRule="auto"/>
+        <w:rPr>
+          <w:rFonts w:ascii="Times New Roman" w:eastAsia="Times New Roman" w:hAnsi="Times New Roman" w:cs="Times New Roman"/>
+          <w:sz w:val="24"/>
+          <w:szCs w:val="24"/>
+        </w:rPr>
+      </w:pPr>
+      <w:proofErr w:type="spellStart"/>
+      <w:r>
+        <w:rPr>
+          <w:rFonts w:ascii="Times New Roman" w:eastAsia="Times New Roman" w:hAnsi="Times New Roman" w:cs="Times New Roman"/>
+          <w:sz w:val="32"/>
+          <w:szCs w:val="24"/>
+        </w:rPr>
+        <w:t>Câu</w:t>
+      </w:r>
+      <w:proofErr w:type="spellEnd"/>
+      <w:r>
+        <w:rPr>
+          <w:rFonts w:ascii="Times New Roman" w:eastAsia="Times New Roman" w:hAnsi="Times New Roman" w:cs="Times New Roman"/>
+          <w:sz w:val="32"/>
+          <w:szCs w:val="24"/>
+        </w:rPr>
+        <w:t xml:space="preserve"> 11 :</w:t>
+      </w:r>
+      <w:r>
+        <w:rPr>
+          <w:rFonts w:ascii="Times New Roman" w:eastAsia="Times New Roman" w:hAnsi="Times New Roman" w:cs="Times New Roman"/>
+          <w:sz w:val="24"/>
+          <w:szCs w:val="24"/>
+        </w:rPr>
+        <w:t xml:space="preserve"> </w:t>
+      </w:r>
+      <w:r>
+        <w:rPr>
+          <w:rFonts w:ascii="Times New Roman" w:eastAsia="Times New Roman" w:hAnsi="Times New Roman" w:cs="Times New Roman"/>
+          <w:sz w:val="24"/>
+          <w:szCs w:val="24"/>
+        </w:rPr>
+        <w:t>. What is place to the left of horizontal scroll bar?</w:t>
+      </w:r>
+    </w:p>
+    <w:p>
+      <w:pPr>
+        <w:spacing w:after="0" w:line="240" w:lineRule="auto"/>
+        <w:rPr>
+          <w:rFonts w:ascii="Times New Roman" w:eastAsia="Times New Roman" w:hAnsi="Times New Roman" w:cs="Times New Roman"/>
+          <w:sz w:val="24"/>
+          <w:szCs w:val="24"/>
+        </w:rPr>
+      </w:pPr>
+      <w:r>
+        <w:rPr>
+          <w:rFonts w:ascii="Times New Roman" w:eastAsia="Times New Roman" w:hAnsi="Times New Roman" w:cs="Times New Roman"/>
+          <w:sz w:val="24"/>
+          <w:szCs w:val="24"/>
+        </w:rPr>
+        <w:t> </w:t>
+      </w:r>
+    </w:p>
+    <w:p>
+      <w:pPr>
+        <w:spacing w:after="0" w:line="240" w:lineRule="auto"/>
+        <w:ind w:firstLine="720"/>
+        <w:rPr>
+          <w:rFonts w:ascii="Times New Roman" w:eastAsia="Times New Roman" w:hAnsi="Times New Roman" w:cs="Times New Roman"/>
+          <w:sz w:val="24"/>
+          <w:szCs w:val="24"/>
+        </w:rPr>
+      </w:pPr>
+      <w:r>
+        <w:rPr>
+          <w:rFonts w:ascii="Times New Roman" w:eastAsia="Times New Roman" w:hAnsi="Times New Roman" w:cs="Times New Roman"/>
+          <w:sz w:val="24"/>
+          <w:szCs w:val="24"/>
+        </w:rPr>
+        <w:t> A) Tab stop buttons</w:t>
+      </w:r>
+    </w:p>
+    <w:p>
+      <w:pPr>
+        <w:spacing w:after="0" w:line="240" w:lineRule="auto"/>
+        <w:ind w:firstLine="720"/>
+        <w:rPr>
+          <w:rFonts w:ascii="Times New Roman" w:eastAsia="Times New Roman" w:hAnsi="Times New Roman" w:cs="Times New Roman"/>
+          <w:color w:val="FF0000"/>
+          <w:sz w:val="24"/>
+          <w:szCs w:val="24"/>
+        </w:rPr>
+      </w:pPr>
+      <w:r>
+        <w:rPr>
+          <w:rFonts w:ascii="Times New Roman" w:eastAsia="Times New Roman" w:hAnsi="Times New Roman" w:cs="Times New Roman"/>
+          <w:color w:val="FF0000"/>
+          <w:sz w:val="24"/>
+          <w:szCs w:val="24"/>
+        </w:rPr>
+        <w:t> B) View buttons</w:t>
+      </w:r>
+    </w:p>
+    <w:p>
+      <w:pPr>
+        <w:spacing w:after="0" w:line="240" w:lineRule="auto"/>
+        <w:ind w:firstLine="720"/>
+        <w:rPr>
+          <w:rFonts w:ascii="Times New Roman" w:eastAsia="Times New Roman" w:hAnsi="Times New Roman" w:cs="Times New Roman"/>
+          <w:sz w:val="24"/>
+          <w:szCs w:val="24"/>
+        </w:rPr>
+      </w:pPr>
+      <w:r>
+        <w:rPr>
+          <w:rFonts w:ascii="Times New Roman" w:eastAsia="Times New Roman" w:hAnsi="Times New Roman" w:cs="Times New Roman"/>
+          <w:sz w:val="24"/>
+          <w:szCs w:val="24"/>
+        </w:rPr>
+        <w:t> C) Split buttons</w:t>
+      </w:r>
+    </w:p>
+    <w:p>
+      <w:pPr>
+        <w:spacing w:after="0" w:line="240" w:lineRule="auto"/>
+        <w:ind w:firstLine="720"/>
+        <w:rPr>
+          <w:rFonts w:ascii="Times New Roman" w:eastAsia="Times New Roman" w:hAnsi="Times New Roman" w:cs="Times New Roman"/>
+          <w:sz w:val="24"/>
+          <w:szCs w:val="24"/>
+        </w:rPr>
+      </w:pPr>
+      <w:r>
+        <w:rPr>
+          <w:rFonts w:ascii="Times New Roman" w:eastAsia="Times New Roman" w:hAnsi="Times New Roman" w:cs="Times New Roman"/>
+          <w:sz w:val="24"/>
+          <w:szCs w:val="24"/>
+        </w:rPr>
+        <w:t> D) Indicators</w:t>
+      </w:r>
+    </w:p>
+    <w:p>
+      <w:pPr>
+        <w:spacing w:after="0" w:line="240" w:lineRule="auto"/>
+        <w:ind w:firstLine="720"/>
+        <w:rPr>
+          <w:rFonts w:ascii="Times New Roman" w:eastAsia="Times New Roman" w:hAnsi="Times New Roman" w:cs="Times New Roman"/>
+          <w:sz w:val="24"/>
+          <w:szCs w:val="24"/>
+        </w:rPr>
+      </w:pPr>
+      <w:r>
+        <w:rPr>
+          <w:rFonts w:ascii="Times New Roman" w:eastAsia="Times New Roman" w:hAnsi="Times New Roman" w:cs="Times New Roman"/>
+          <w:sz w:val="24"/>
+          <w:szCs w:val="24"/>
+        </w:rPr>
+        <w:t> E) None of above</w:t>
+      </w:r>
+    </w:p>
+    <w:p>
+      <w:pPr>
+        <w:spacing w:after="0" w:line="240" w:lineRule="auto"/>
+        <w:rPr>
+          <w:rFonts w:ascii="Times New Roman" w:eastAsia="Times New Roman" w:hAnsi="Times New Roman" w:cs="Times New Roman"/>
+          <w:sz w:val="24"/>
+          <w:szCs w:val="24"/>
+        </w:rPr>
+      </w:pPr>
+    </w:p>
+    <w:p>
+      <w:pPr>
+        <w:spacing w:after="0" w:line="240" w:lineRule="auto"/>
+        <w:rPr>
+          <w:rFonts w:ascii="Times New Roman" w:eastAsia="Times New Roman" w:hAnsi="Times New Roman" w:cs="Times New Roman"/>
+          <w:sz w:val="24"/>
+          <w:szCs w:val="24"/>
+        </w:rPr>
+      </w:pPr>
+      <w:proofErr w:type="spellStart"/>
+      <w:r>
+        <w:rPr>
+          <w:rFonts w:ascii="Times New Roman" w:eastAsia="Times New Roman" w:hAnsi="Times New Roman" w:cs="Times New Roman"/>
+          <w:sz w:val="24"/>
+          <w:szCs w:val="24"/>
+        </w:rPr>
+        <w:t>Câu</w:t>
+      </w:r>
+      <w:proofErr w:type="spellEnd"/>
+      <w:r>
+        <w:rPr>
+          <w:rFonts w:ascii="Times New Roman" w:eastAsia="Times New Roman" w:hAnsi="Times New Roman" w:cs="Times New Roman"/>
+          <w:sz w:val="24"/>
+          <w:szCs w:val="24"/>
+        </w:rPr>
+        <w:t xml:space="preserve"> 12 :</w:t>
+      </w:r>
+    </w:p>
+    <w:p>
+      <w:pPr>
+        <w:spacing w:after="0" w:line="240" w:lineRule="auto"/>
+        <w:rPr>
+          <w:rFonts w:ascii="Times New Roman" w:eastAsia="Times New Roman" w:hAnsi="Times New Roman" w:cs="Times New Roman"/>
+          <w:sz w:val="24"/>
+          <w:szCs w:val="24"/>
+        </w:rPr>
+      </w:pPr>
+      <w:r>
+        <w:rPr>
+          <w:rFonts w:ascii="Times New Roman" w:eastAsia="Times New Roman" w:hAnsi="Times New Roman" w:cs="Times New Roman"/>
+          <w:sz w:val="24"/>
+          <w:szCs w:val="24"/>
+        </w:rPr>
+        <w:t>Which file starts MS Word?</w:t>
+      </w:r>
+    </w:p>
+    <w:p>
+      <w:pPr>
+        <w:spacing w:after="0" w:line="240" w:lineRule="auto"/>
+        <w:rPr>
+          <w:rFonts w:ascii="Times New Roman" w:eastAsia="Times New Roman" w:hAnsi="Times New Roman" w:cs="Times New Roman"/>
+          <w:sz w:val="24"/>
+          <w:szCs w:val="24"/>
+        </w:rPr>
+      </w:pPr>
+      <w:r>
+        <w:rPr>
+          <w:rFonts w:ascii="Times New Roman" w:eastAsia="Times New Roman" w:hAnsi="Times New Roman" w:cs="Times New Roman"/>
+          <w:sz w:val="24"/>
+          <w:szCs w:val="24"/>
+        </w:rPr>
+        <w:t> </w:t>
+      </w:r>
+    </w:p>
+    <w:p>
+      <w:pPr>
+        <w:spacing w:after="0" w:line="240" w:lineRule="auto"/>
+        <w:ind w:firstLine="810"/>
+        <w:rPr>
+          <w:rFonts w:ascii="Times New Roman" w:eastAsia="Times New Roman" w:hAnsi="Times New Roman" w:cs="Times New Roman"/>
+          <w:color w:val="FF0000"/>
+          <w:sz w:val="24"/>
+          <w:szCs w:val="24"/>
+        </w:rPr>
+      </w:pPr>
+      <w:r>
+        <w:rPr>
+          <w:rFonts w:ascii="Times New Roman" w:eastAsia="Times New Roman" w:hAnsi="Times New Roman" w:cs="Times New Roman"/>
+          <w:color w:val="FF0000"/>
+          <w:sz w:val="24"/>
+          <w:szCs w:val="24"/>
+        </w:rPr>
+        <w:t> </w:t>
+      </w:r>
+      <w:r>
+        <w:rPr>
+          <w:rFonts w:ascii="Times New Roman" w:eastAsia="Times New Roman" w:hAnsi="Times New Roman" w:cs="Times New Roman"/>
+          <w:color w:val="FF0000"/>
+          <w:sz w:val="24"/>
+          <w:szCs w:val="24"/>
+        </w:rPr>
+        <w:t>A) Winword.exe</w:t>
+      </w:r>
+    </w:p>
+    <w:p>
+      <w:pPr>
+        <w:spacing w:after="0" w:line="240" w:lineRule="auto"/>
+        <w:ind w:firstLine="810"/>
+        <w:rPr>
+          <w:rFonts w:ascii="Times New Roman" w:eastAsia="Times New Roman" w:hAnsi="Times New Roman" w:cs="Times New Roman"/>
+          <w:sz w:val="24"/>
+          <w:szCs w:val="24"/>
+        </w:rPr>
+      </w:pPr>
+      <w:r>
+        <w:rPr>
+          <w:rFonts w:ascii="Times New Roman" w:eastAsia="Times New Roman" w:hAnsi="Times New Roman" w:cs="Times New Roman"/>
+          <w:sz w:val="24"/>
+          <w:szCs w:val="24"/>
+        </w:rPr>
+        <w:t> B) Word.exe</w:t>
+      </w:r>
+    </w:p>
+    <w:p>
+      <w:pPr>
+        <w:spacing w:after="0" w:line="240" w:lineRule="auto"/>
+        <w:ind w:firstLine="810"/>
+        <w:rPr>
+          <w:rFonts w:ascii="Times New Roman" w:eastAsia="Times New Roman" w:hAnsi="Times New Roman" w:cs="Times New Roman"/>
+          <w:sz w:val="24"/>
+          <w:szCs w:val="24"/>
+        </w:rPr>
+      </w:pPr>
+      <w:r>
+        <w:rPr>
+          <w:rFonts w:ascii="Times New Roman" w:eastAsia="Times New Roman" w:hAnsi="Times New Roman" w:cs="Times New Roman"/>
+          <w:sz w:val="24"/>
+          <w:szCs w:val="24"/>
+        </w:rPr>
+        <w:t> C) Msword.exe</w:t>
+      </w:r>
+    </w:p>
+    <w:p>
+      <w:pPr>
+        <w:spacing w:after="0" w:line="240" w:lineRule="auto"/>
+        <w:ind w:firstLine="810"/>
+        <w:rPr>
+          <w:rFonts w:ascii="Times New Roman" w:eastAsia="Times New Roman" w:hAnsi="Times New Roman" w:cs="Times New Roman"/>
+          <w:sz w:val="24"/>
+          <w:szCs w:val="24"/>
+        </w:rPr>
+      </w:pPr>
+      <w:r>
+        <w:rPr>
+          <w:rFonts w:ascii="Times New Roman" w:eastAsia="Times New Roman" w:hAnsi="Times New Roman" w:cs="Times New Roman"/>
+          <w:sz w:val="24"/>
+          <w:szCs w:val="24"/>
+        </w:rPr>
+        <w:t> D) Word2003.exe</w:t>
+      </w:r>
+    </w:p>
+    <w:p>
+      <w:pPr>
+        <w:spacing w:after="0" w:line="240" w:lineRule="auto"/>
+        <w:ind w:firstLine="810"/>
+        <w:rPr>
+          <w:rFonts w:ascii="Times New Roman" w:eastAsia="Times New Roman" w:hAnsi="Times New Roman" w:cs="Times New Roman"/>
+          <w:sz w:val="24"/>
+          <w:szCs w:val="24"/>
+        </w:rPr>
+      </w:pPr>
+    </w:p>
+    <w:p>
+      <w:pPr>
+        <w:spacing w:after="0" w:line="240" w:lineRule="auto"/>
+        <w:rPr>
+          <w:rFonts w:ascii="Times New Roman" w:eastAsia="Times New Roman" w:hAnsi="Times New Roman" w:cs="Times New Roman"/>
+          <w:sz w:val="32"/>
+          <w:szCs w:val="24"/>
+        </w:rPr>
+      </w:pPr>
+      <w:proofErr w:type="spellStart"/>
+      <w:r>
+        <w:rPr>
+          <w:rFonts w:ascii="Times New Roman" w:eastAsia="Times New Roman" w:hAnsi="Times New Roman" w:cs="Times New Roman"/>
+          <w:sz w:val="32"/>
+          <w:szCs w:val="24"/>
+        </w:rPr>
+        <w:t>Câu</w:t>
+      </w:r>
+      <w:proofErr w:type="spellEnd"/>
+      <w:r>
+        <w:rPr>
+          <w:rFonts w:ascii="Times New Roman" w:eastAsia="Times New Roman" w:hAnsi="Times New Roman" w:cs="Times New Roman"/>
+          <w:sz w:val="32"/>
+          <w:szCs w:val="24"/>
+        </w:rPr>
+        <w:t xml:space="preserve"> 13 :</w:t>
+      </w:r>
+    </w:p>
+    <w:p>
+      <w:pPr>
+        <w:spacing w:after="0" w:line="240" w:lineRule="auto"/>
+        <w:rPr>
+          <w:rFonts w:ascii="Times New Roman" w:eastAsia="Times New Roman" w:hAnsi="Times New Roman" w:cs="Times New Roman"/>
+          <w:sz w:val="24"/>
+          <w:szCs w:val="24"/>
+        </w:rPr>
+      </w:pPr>
+      <w:r>
+        <w:rPr>
+          <w:rFonts w:ascii="Times New Roman" w:eastAsia="Times New Roman" w:hAnsi="Times New Roman" w:cs="Times New Roman"/>
+          <w:sz w:val="24"/>
+          <w:szCs w:val="24"/>
+        </w:rPr>
+        <w:t>. How many ways you can save a document?</w:t>
+      </w:r>
+    </w:p>
+    <w:p>
+      <w:pPr>
+        <w:spacing w:after="0" w:line="240" w:lineRule="auto"/>
+        <w:rPr>
+          <w:rFonts w:ascii="Times New Roman" w:eastAsia="Times New Roman" w:hAnsi="Times New Roman" w:cs="Times New Roman"/>
+          <w:sz w:val="24"/>
+          <w:szCs w:val="24"/>
+        </w:rPr>
+      </w:pPr>
+      <w:r>
+        <w:rPr>
+          <w:rFonts w:ascii="Times New Roman" w:eastAsia="Times New Roman" w:hAnsi="Times New Roman" w:cs="Times New Roman"/>
+          <w:sz w:val="24"/>
+          <w:szCs w:val="24"/>
+        </w:rPr>
+        <w:t> </w:t>
+      </w:r>
+    </w:p>
+    <w:p>
+      <w:pPr>
+        <w:spacing w:after="0" w:line="240" w:lineRule="auto"/>
+        <w:ind w:firstLine="900"/>
+        <w:rPr>
+          <w:rFonts w:ascii="Times New Roman" w:eastAsia="Times New Roman" w:hAnsi="Times New Roman" w:cs="Times New Roman"/>
+          <w:color w:val="FF0000"/>
+          <w:sz w:val="24"/>
+          <w:szCs w:val="24"/>
+        </w:rPr>
+      </w:pPr>
+      <w:r>
+        <w:rPr>
+          <w:rFonts w:ascii="Times New Roman" w:eastAsia="Times New Roman" w:hAnsi="Times New Roman" w:cs="Times New Roman"/>
+          <w:sz w:val="24"/>
+          <w:szCs w:val="24"/>
+        </w:rPr>
+        <w:t> </w:t>
+      </w:r>
+      <w:r>
+        <w:rPr>
+          <w:rFonts w:ascii="Times New Roman" w:eastAsia="Times New Roman" w:hAnsi="Times New Roman" w:cs="Times New Roman"/>
+          <w:color w:val="FF0000"/>
+          <w:sz w:val="24"/>
+          <w:szCs w:val="24"/>
+        </w:rPr>
+        <w:t>A) 3</w:t>
+      </w:r>
+    </w:p>
+    <w:p>
+      <w:pPr>
+        <w:spacing w:after="0" w:line="240" w:lineRule="auto"/>
+        <w:ind w:firstLine="900"/>
+        <w:rPr>
+          <w:rFonts w:ascii="Times New Roman" w:eastAsia="Times New Roman" w:hAnsi="Times New Roman" w:cs="Times New Roman"/>
+          <w:sz w:val="24"/>
+          <w:szCs w:val="24"/>
+        </w:rPr>
+      </w:pPr>
+      <w:r>
+        <w:rPr>
+          <w:rFonts w:ascii="Times New Roman" w:eastAsia="Times New Roman" w:hAnsi="Times New Roman" w:cs="Times New Roman"/>
+          <w:sz w:val="24"/>
+          <w:szCs w:val="24"/>
+        </w:rPr>
+        <w:t> B) 4</w:t>
+      </w:r>
+    </w:p>
+    <w:p>
+      <w:pPr>
+        <w:spacing w:after="0" w:line="240" w:lineRule="auto"/>
+        <w:ind w:firstLine="900"/>
+        <w:rPr>
+          <w:rFonts w:ascii="Times New Roman" w:eastAsia="Times New Roman" w:hAnsi="Times New Roman" w:cs="Times New Roman"/>
+          <w:sz w:val="24"/>
+          <w:szCs w:val="24"/>
+        </w:rPr>
+      </w:pPr>
+      <w:r>
+        <w:rPr>
+          <w:rFonts w:ascii="Times New Roman" w:eastAsia="Times New Roman" w:hAnsi="Times New Roman" w:cs="Times New Roman"/>
+          <w:sz w:val="24"/>
+          <w:szCs w:val="24"/>
+        </w:rPr>
+        <w:t> C) 5</w:t>
+      </w:r>
+    </w:p>
+    <w:p>
+      <w:pPr>
+        <w:spacing w:after="0" w:line="240" w:lineRule="auto"/>
+        <w:ind w:firstLine="900"/>
+        <w:rPr>
+          <w:rFonts w:ascii="Times New Roman" w:eastAsia="Times New Roman" w:hAnsi="Times New Roman" w:cs="Times New Roman"/>
+          <w:sz w:val="24"/>
+          <w:szCs w:val="24"/>
+        </w:rPr>
+      </w:pPr>
+      <w:r>
+        <w:rPr>
+          <w:rFonts w:ascii="Times New Roman" w:eastAsia="Times New Roman" w:hAnsi="Times New Roman" w:cs="Times New Roman"/>
+          <w:sz w:val="24"/>
+          <w:szCs w:val="24"/>
+        </w:rPr>
+        <w:t> D) 6</w:t>
+      </w:r>
+    </w:p>
+    <w:p>
+      <w:pPr>
+        <w:spacing w:after="0" w:line="240" w:lineRule="auto"/>
+        <w:rPr>
+          <w:rFonts w:ascii="Times New Roman" w:eastAsia="Times New Roman" w:hAnsi="Times New Roman" w:cs="Times New Roman"/>
+          <w:sz w:val="24"/>
+          <w:szCs w:val="24"/>
+        </w:rPr>
+      </w:pPr>
+      <w:r>
+        <w:rPr>
+          <w:rFonts w:ascii="Times New Roman" w:eastAsia="Times New Roman" w:hAnsi="Times New Roman" w:cs="Times New Roman"/>
+          <w:sz w:val="24"/>
+          <w:szCs w:val="24"/>
+        </w:rPr>
+        <w:t> </w:t>
+      </w:r>
+    </w:p>
+    <w:p>
+      <w:pPr>
+        <w:spacing w:after="0" w:line="240" w:lineRule="auto"/>
+        <w:rPr>
+          <w:rFonts w:ascii="Times New Roman" w:eastAsia="Times New Roman" w:hAnsi="Times New Roman" w:cs="Times New Roman"/>
+          <w:sz w:val="24"/>
+          <w:szCs w:val="24"/>
+        </w:rPr>
+      </w:pPr>
+      <w:proofErr w:type="spellStart"/>
+      <w:r>
+        <w:rPr>
+          <w:rFonts w:ascii="Times New Roman" w:eastAsia="Times New Roman" w:hAnsi="Times New Roman" w:cs="Times New Roman"/>
+          <w:sz w:val="32"/>
+          <w:szCs w:val="24"/>
+        </w:rPr>
+        <w:t>Câu</w:t>
+      </w:r>
+      <w:proofErr w:type="spellEnd"/>
+      <w:r>
+        <w:rPr>
+          <w:rFonts w:ascii="Times New Roman" w:eastAsia="Times New Roman" w:hAnsi="Times New Roman" w:cs="Times New Roman"/>
+          <w:sz w:val="32"/>
+          <w:szCs w:val="24"/>
+        </w:rPr>
+        <w:t xml:space="preserve"> 14 :</w:t>
+      </w:r>
+      <w:r>
+        <w:rPr>
+          <w:rFonts w:ascii="Times New Roman" w:eastAsia="Times New Roman" w:hAnsi="Times New Roman" w:cs="Times New Roman"/>
+          <w:sz w:val="24"/>
+          <w:szCs w:val="24"/>
+        </w:rPr>
+        <w:t xml:space="preserve"> </w:t>
+      </w:r>
+      <w:r>
+        <w:rPr>
+          <w:rFonts w:ascii="Times New Roman" w:eastAsia="Times New Roman" w:hAnsi="Times New Roman" w:cs="Times New Roman"/>
+          <w:sz w:val="24"/>
+          <w:szCs w:val="24"/>
+        </w:rPr>
+        <w:t>Which of the following is not a type of page margin?</w:t>
+      </w:r>
+    </w:p>
+    <w:p>
+      <w:pPr>
+        <w:spacing w:after="0" w:line="240" w:lineRule="auto"/>
+        <w:rPr>
+          <w:rFonts w:ascii="Times New Roman" w:eastAsia="Times New Roman" w:hAnsi="Times New Roman" w:cs="Times New Roman"/>
+          <w:sz w:val="24"/>
+          <w:szCs w:val="24"/>
+        </w:rPr>
+      </w:pPr>
+      <w:r>
+        <w:rPr>
+          <w:rFonts w:ascii="Times New Roman" w:eastAsia="Times New Roman" w:hAnsi="Times New Roman" w:cs="Times New Roman"/>
+          <w:sz w:val="24"/>
+          <w:szCs w:val="24"/>
+        </w:rPr>
+        <w:t> </w:t>
+      </w:r>
+    </w:p>
+    <w:p>
+      <w:pPr>
+        <w:spacing w:after="0" w:line="240" w:lineRule="auto"/>
+        <w:ind w:firstLine="990"/>
+        <w:rPr>
+          <w:rFonts w:ascii="Times New Roman" w:eastAsia="Times New Roman" w:hAnsi="Times New Roman" w:cs="Times New Roman"/>
+          <w:sz w:val="24"/>
+          <w:szCs w:val="24"/>
+        </w:rPr>
+      </w:pPr>
+      <w:r>
+        <w:rPr>
+          <w:rFonts w:ascii="Times New Roman" w:eastAsia="Times New Roman" w:hAnsi="Times New Roman" w:cs="Times New Roman"/>
+          <w:sz w:val="24"/>
+          <w:szCs w:val="24"/>
+        </w:rPr>
+        <w:t> A) Left</w:t>
+      </w:r>
+    </w:p>
+    <w:p>
+      <w:pPr>
+        <w:spacing w:after="0" w:line="240" w:lineRule="auto"/>
+        <w:ind w:firstLine="990"/>
+        <w:rPr>
+          <w:rFonts w:ascii="Times New Roman" w:eastAsia="Times New Roman" w:hAnsi="Times New Roman" w:cs="Times New Roman"/>
+          <w:sz w:val="24"/>
+          <w:szCs w:val="24"/>
+        </w:rPr>
+      </w:pPr>
+      <w:r>
+        <w:rPr>
+          <w:rFonts w:ascii="Times New Roman" w:eastAsia="Times New Roman" w:hAnsi="Times New Roman" w:cs="Times New Roman"/>
+          <w:sz w:val="24"/>
+          <w:szCs w:val="24"/>
+        </w:rPr>
+        <w:t> B) Right</w:t>
+      </w:r>
+    </w:p>
+    <w:p>
+      <w:pPr>
+        <w:spacing w:after="0" w:line="240" w:lineRule="auto"/>
+        <w:ind w:firstLine="990"/>
+        <w:rPr>
+          <w:rFonts w:ascii="Times New Roman" w:eastAsia="Times New Roman" w:hAnsi="Times New Roman" w:cs="Times New Roman"/>
+          <w:color w:val="FF0000"/>
+          <w:sz w:val="24"/>
+          <w:szCs w:val="24"/>
+        </w:rPr>
+      </w:pPr>
+      <w:r>
+        <w:rPr>
+          <w:rFonts w:ascii="Times New Roman" w:eastAsia="Times New Roman" w:hAnsi="Times New Roman" w:cs="Times New Roman"/>
+          <w:color w:val="FF0000"/>
+          <w:sz w:val="24"/>
+          <w:szCs w:val="24"/>
+        </w:rPr>
+        <w:t> C) Center</w:t>
+      </w:r>
+    </w:p>
+    <w:p>
+      <w:pPr>
+        <w:spacing w:after="0" w:line="240" w:lineRule="auto"/>
+        <w:ind w:firstLine="990"/>
+        <w:rPr>
+          <w:rFonts w:ascii="Times New Roman" w:eastAsia="Times New Roman" w:hAnsi="Times New Roman" w:cs="Times New Roman"/>
+          <w:sz w:val="24"/>
+          <w:szCs w:val="24"/>
+        </w:rPr>
+      </w:pPr>
+      <w:r>
+        <w:rPr>
+          <w:rFonts w:ascii="Times New Roman" w:eastAsia="Times New Roman" w:hAnsi="Times New Roman" w:cs="Times New Roman"/>
+          <w:sz w:val="24"/>
+          <w:szCs w:val="24"/>
+        </w:rPr>
+        <w:t> D) Top</w:t>
+      </w:r>
+    </w:p>
+    <w:p>
+      <w:pPr>
+        <w:spacing w:after="0" w:line="240" w:lineRule="auto"/>
+        <w:rPr>
+          <w:rFonts w:ascii="Times New Roman" w:eastAsia="Times New Roman" w:hAnsi="Times New Roman" w:cs="Times New Roman"/>
+          <w:sz w:val="24"/>
+          <w:szCs w:val="24"/>
+        </w:rPr>
+      </w:pPr>
+      <w:r>
+        <w:rPr>
+          <w:rFonts w:ascii="Times New Roman" w:eastAsia="Times New Roman" w:hAnsi="Times New Roman" w:cs="Times New Roman"/>
+          <w:sz w:val="24"/>
+          <w:szCs w:val="24"/>
+        </w:rPr>
+        <w:t> </w:t>
+      </w:r>
+    </w:p>
+    <w:p>
+      <w:pPr>
+        <w:spacing w:after="0" w:line="240" w:lineRule="auto"/>
+        <w:rPr>
+          <w:rFonts w:ascii="Times New Roman" w:eastAsia="Times New Roman" w:hAnsi="Times New Roman" w:cs="Times New Roman"/>
+          <w:sz w:val="24"/>
+          <w:szCs w:val="24"/>
+        </w:rPr>
+      </w:pPr>
+      <w:r>
+        <w:rPr>
+          <w:rFonts w:ascii="Times New Roman" w:eastAsia="Times New Roman" w:hAnsi="Times New Roman" w:cs="Times New Roman"/>
+          <w:sz w:val="24"/>
+          <w:szCs w:val="24"/>
+        </w:rPr>
+        <w:t> </w:t>
+      </w:r>
+      <w:proofErr w:type="spellStart"/>
+      <w:r>
+        <w:rPr>
+          <w:rFonts w:ascii="Times New Roman" w:eastAsia="Times New Roman" w:hAnsi="Times New Roman" w:cs="Times New Roman"/>
+          <w:sz w:val="24"/>
+          <w:szCs w:val="24"/>
+        </w:rPr>
+        <w:t>Câu</w:t>
+      </w:r>
+      <w:proofErr w:type="spellEnd"/>
+      <w:r>
+        <w:rPr>
+          <w:rFonts w:ascii="Times New Roman" w:eastAsia="Times New Roman" w:hAnsi="Times New Roman" w:cs="Times New Roman"/>
+          <w:sz w:val="24"/>
+          <w:szCs w:val="24"/>
+        </w:rPr>
+        <w:t xml:space="preserve"> 15:</w:t>
+      </w:r>
+      <w:r>
+        <w:rPr>
+          <w:rFonts w:ascii="Times New Roman" w:eastAsia="Times New Roman" w:hAnsi="Times New Roman" w:cs="Times New Roman"/>
+          <w:sz w:val="24"/>
+          <w:szCs w:val="24"/>
+        </w:rPr>
+        <w:t xml:space="preserve"> </w:t>
+      </w:r>
+      <w:r>
+        <w:rPr>
+          <w:rFonts w:ascii="Times New Roman" w:eastAsia="Times New Roman" w:hAnsi="Times New Roman" w:cs="Times New Roman"/>
+          <w:sz w:val="24"/>
+          <w:szCs w:val="24"/>
+        </w:rPr>
+        <w:t>What is the default left margin in Word 2003 document?</w:t>
+      </w:r>
+    </w:p>
+    <w:p>
+      <w:pPr>
+        <w:spacing w:after="0" w:line="240" w:lineRule="auto"/>
+        <w:rPr>
+          <w:rFonts w:ascii="Times New Roman" w:eastAsia="Times New Roman" w:hAnsi="Times New Roman" w:cs="Times New Roman"/>
+          <w:sz w:val="24"/>
+          <w:szCs w:val="24"/>
+        </w:rPr>
+      </w:pPr>
+      <w:r>
+        <w:rPr>
+          <w:rFonts w:ascii="Times New Roman" w:eastAsia="Times New Roman" w:hAnsi="Times New Roman" w:cs="Times New Roman"/>
+          <w:sz w:val="24"/>
+          <w:szCs w:val="24"/>
+        </w:rPr>
+        <w:lastRenderedPageBreak/>
+        <w:t> </w:t>
+      </w:r>
+    </w:p>
+    <w:p>
+      <w:pPr>
+        <w:spacing w:after="0" w:line="240" w:lineRule="auto"/>
+        <w:ind w:firstLine="990"/>
+        <w:rPr>
+          <w:rFonts w:ascii="Times New Roman" w:eastAsia="Times New Roman" w:hAnsi="Times New Roman" w:cs="Times New Roman"/>
+          <w:sz w:val="24"/>
+          <w:szCs w:val="24"/>
+        </w:rPr>
+      </w:pPr>
+      <w:r>
+        <w:rPr>
+          <w:rFonts w:ascii="Times New Roman" w:eastAsia="Times New Roman" w:hAnsi="Times New Roman" w:cs="Times New Roman"/>
+          <w:sz w:val="24"/>
+          <w:szCs w:val="24"/>
+        </w:rPr>
+        <w:t> A) 1"</w:t>
+      </w:r>
+    </w:p>
+    <w:p>
+      <w:pPr>
+        <w:spacing w:after="0" w:line="240" w:lineRule="auto"/>
+        <w:ind w:firstLine="990"/>
+        <w:rPr>
+          <w:rFonts w:ascii="Times New Roman" w:eastAsia="Times New Roman" w:hAnsi="Times New Roman" w:cs="Times New Roman"/>
+          <w:color w:val="FF0000"/>
+          <w:sz w:val="24"/>
+          <w:szCs w:val="24"/>
+        </w:rPr>
+      </w:pPr>
+      <w:r>
+        <w:rPr>
+          <w:rFonts w:ascii="Times New Roman" w:eastAsia="Times New Roman" w:hAnsi="Times New Roman" w:cs="Times New Roman"/>
+          <w:color w:val="FF0000"/>
+          <w:sz w:val="24"/>
+          <w:szCs w:val="24"/>
+        </w:rPr>
+        <w:t> B) 1.25"</w:t>
+      </w:r>
+    </w:p>
+    <w:p>
+      <w:pPr>
+        <w:spacing w:after="0" w:line="240" w:lineRule="auto"/>
+        <w:ind w:firstLine="990"/>
+        <w:rPr>
+          <w:rFonts w:ascii="Times New Roman" w:eastAsia="Times New Roman" w:hAnsi="Times New Roman" w:cs="Times New Roman"/>
+          <w:sz w:val="24"/>
+          <w:szCs w:val="24"/>
+        </w:rPr>
+      </w:pPr>
+      <w:r>
+        <w:rPr>
+          <w:rFonts w:ascii="Times New Roman" w:eastAsia="Times New Roman" w:hAnsi="Times New Roman" w:cs="Times New Roman"/>
+          <w:sz w:val="24"/>
+          <w:szCs w:val="24"/>
+        </w:rPr>
+        <w:t> C) 1.5"</w:t>
+      </w:r>
+    </w:p>
+    <w:p>
+      <w:pPr>
+        <w:spacing w:after="0" w:line="240" w:lineRule="auto"/>
+        <w:ind w:firstLine="990"/>
+        <w:rPr>
+          <w:rFonts w:ascii="Times New Roman" w:eastAsia="Times New Roman" w:hAnsi="Times New Roman" w:cs="Times New Roman"/>
+          <w:sz w:val="24"/>
+          <w:szCs w:val="24"/>
+        </w:rPr>
+      </w:pPr>
+      <w:r>
+        <w:rPr>
+          <w:rFonts w:ascii="Times New Roman" w:eastAsia="Times New Roman" w:hAnsi="Times New Roman" w:cs="Times New Roman"/>
+          <w:sz w:val="24"/>
+          <w:szCs w:val="24"/>
+        </w:rPr>
+        <w:t> D) 2"</w:t>
+      </w:r>
+    </w:p>
+    <w:p>
+      <w:pPr>
+        <w:spacing w:after="0" w:line="240" w:lineRule="auto"/>
+        <w:rPr>
+          <w:rFonts w:ascii="Times New Roman" w:eastAsia="Times New Roman" w:hAnsi="Times New Roman" w:cs="Times New Roman"/>
+          <w:sz w:val="24"/>
+          <w:szCs w:val="24"/>
+        </w:rPr>
+      </w:pPr>
+    </w:p>
+    <w:p>
+      <w:pPr>
+        <w:spacing w:after="0" w:line="240" w:lineRule="auto"/>
+        <w:rPr>
+          <w:rFonts w:ascii="Times New Roman" w:eastAsia="Times New Roman" w:hAnsi="Times New Roman" w:cs="Times New Roman"/>
+          <w:sz w:val="24"/>
+          <w:szCs w:val="24"/>
+        </w:rPr>
+      </w:pPr>
+      <w:proofErr w:type="spellStart"/>
+      <w:r>
+        <w:rPr>
+          <w:rFonts w:ascii="Times New Roman" w:eastAsia="Times New Roman" w:hAnsi="Times New Roman" w:cs="Times New Roman"/>
+          <w:sz w:val="24"/>
+          <w:szCs w:val="24"/>
+        </w:rPr>
+        <w:t>Câu</w:t>
+      </w:r>
+      <w:proofErr w:type="spellEnd"/>
+      <w:r>
+        <w:rPr>
+          <w:rFonts w:ascii="Times New Roman" w:eastAsia="Times New Roman" w:hAnsi="Times New Roman" w:cs="Times New Roman"/>
+          <w:sz w:val="24"/>
+          <w:szCs w:val="24"/>
+        </w:rPr>
+        <w:t xml:space="preserve"> 16:</w:t>
+      </w:r>
+      <w:r>
+        <w:rPr>
+          <w:rFonts w:ascii="Times New Roman" w:eastAsia="Times New Roman" w:hAnsi="Times New Roman" w:cs="Times New Roman"/>
+          <w:sz w:val="24"/>
+          <w:szCs w:val="24"/>
+        </w:rPr>
+        <w:t xml:space="preserve"> </w:t>
+      </w:r>
+      <w:r>
+        <w:rPr>
+          <w:rFonts w:ascii="Times New Roman" w:eastAsia="Times New Roman" w:hAnsi="Times New Roman" w:cs="Times New Roman"/>
+          <w:sz w:val="24"/>
+          <w:szCs w:val="24"/>
+        </w:rPr>
+        <w:t>If you need to change the typeface of a document, which menu will you choose?</w:t>
+      </w:r>
+    </w:p>
+    <w:p>
+      <w:pPr>
+        <w:spacing w:after="0" w:line="240" w:lineRule="auto"/>
+        <w:rPr>
+          <w:rFonts w:ascii="Times New Roman" w:eastAsia="Times New Roman" w:hAnsi="Times New Roman" w:cs="Times New Roman"/>
+          <w:sz w:val="24"/>
+          <w:szCs w:val="24"/>
+        </w:rPr>
+      </w:pPr>
+      <w:r>
+        <w:rPr>
+          <w:rFonts w:ascii="Times New Roman" w:eastAsia="Times New Roman" w:hAnsi="Times New Roman" w:cs="Times New Roman"/>
+          <w:sz w:val="24"/>
+          <w:szCs w:val="24"/>
+        </w:rPr>
+        <w:t> </w:t>
+      </w:r>
+    </w:p>
+    <w:p>
+      <w:pPr>
+        <w:spacing w:after="0" w:line="240" w:lineRule="auto"/>
+        <w:ind w:firstLine="990"/>
+        <w:rPr>
+          <w:rFonts w:ascii="Times New Roman" w:eastAsia="Times New Roman" w:hAnsi="Times New Roman" w:cs="Times New Roman"/>
+          <w:sz w:val="24"/>
+          <w:szCs w:val="24"/>
+        </w:rPr>
+      </w:pPr>
+      <w:r>
+        <w:rPr>
+          <w:rFonts w:ascii="Times New Roman" w:eastAsia="Times New Roman" w:hAnsi="Times New Roman" w:cs="Times New Roman"/>
+          <w:sz w:val="24"/>
+          <w:szCs w:val="24"/>
+        </w:rPr>
+        <w:t> A) Edit</w:t>
+      </w:r>
+    </w:p>
+    <w:p>
+      <w:pPr>
+        <w:spacing w:after="0" w:line="240" w:lineRule="auto"/>
+        <w:ind w:firstLine="990"/>
+        <w:rPr>
+          <w:rFonts w:ascii="Times New Roman" w:eastAsia="Times New Roman" w:hAnsi="Times New Roman" w:cs="Times New Roman"/>
+          <w:sz w:val="24"/>
+          <w:szCs w:val="24"/>
+        </w:rPr>
+      </w:pPr>
+      <w:r>
+        <w:rPr>
+          <w:rFonts w:ascii="Times New Roman" w:eastAsia="Times New Roman" w:hAnsi="Times New Roman" w:cs="Times New Roman"/>
+          <w:sz w:val="24"/>
+          <w:szCs w:val="24"/>
+        </w:rPr>
+        <w:t> B) View</w:t>
+      </w:r>
+    </w:p>
+    <w:p>
+      <w:pPr>
+        <w:spacing w:after="0" w:line="240" w:lineRule="auto"/>
+        <w:ind w:firstLine="990"/>
+        <w:rPr>
+          <w:rFonts w:ascii="Times New Roman" w:eastAsia="Times New Roman" w:hAnsi="Times New Roman" w:cs="Times New Roman"/>
+          <w:color w:val="FF0000"/>
+          <w:sz w:val="24"/>
+          <w:szCs w:val="24"/>
+        </w:rPr>
+      </w:pPr>
+      <w:r>
+        <w:rPr>
+          <w:rFonts w:ascii="Times New Roman" w:eastAsia="Times New Roman" w:hAnsi="Times New Roman" w:cs="Times New Roman"/>
+          <w:color w:val="FF0000"/>
+          <w:sz w:val="24"/>
+          <w:szCs w:val="24"/>
+        </w:rPr>
+        <w:t> C) Format</w:t>
+      </w:r>
+    </w:p>
+    <w:p>
+      <w:pPr>
+        <w:spacing w:after="0" w:line="240" w:lineRule="auto"/>
+        <w:ind w:firstLine="990"/>
+        <w:rPr>
+          <w:rFonts w:ascii="Times New Roman" w:eastAsia="Times New Roman" w:hAnsi="Times New Roman" w:cs="Times New Roman"/>
+          <w:sz w:val="24"/>
+          <w:szCs w:val="24"/>
+        </w:rPr>
+      </w:pPr>
+      <w:r>
+        <w:rPr>
+          <w:rFonts w:ascii="Times New Roman" w:eastAsia="Times New Roman" w:hAnsi="Times New Roman" w:cs="Times New Roman"/>
+          <w:sz w:val="24"/>
+          <w:szCs w:val="24"/>
+        </w:rPr>
+        <w:t> D) Tools</w:t>
+      </w:r>
+    </w:p>
+    <w:p>
+      <w:pPr>
+        <w:spacing w:after="0" w:line="240" w:lineRule="auto"/>
+        <w:rPr>
+          <w:rFonts w:ascii="Times New Roman" w:eastAsia="Times New Roman" w:hAnsi="Times New Roman" w:cs="Times New Roman"/>
+          <w:sz w:val="24"/>
+          <w:szCs w:val="24"/>
+        </w:rPr>
+      </w:pPr>
+    </w:p>
+    <w:p>
+      <w:pPr>
+        <w:spacing w:after="0" w:line="240" w:lineRule="auto"/>
+        <w:rPr>
+          <w:rFonts w:ascii="Times New Roman" w:eastAsia="Times New Roman" w:hAnsi="Times New Roman" w:cs="Times New Roman"/>
+          <w:sz w:val="24"/>
+          <w:szCs w:val="24"/>
+        </w:rPr>
+      </w:pPr>
+      <w:proofErr w:type="spellStart"/>
+      <w:r>
+        <w:rPr>
+          <w:rFonts w:ascii="Times New Roman" w:eastAsia="Times New Roman" w:hAnsi="Times New Roman" w:cs="Times New Roman"/>
+          <w:sz w:val="32"/>
+          <w:szCs w:val="24"/>
+        </w:rPr>
+        <w:t>Câu</w:t>
+      </w:r>
+      <w:proofErr w:type="spellEnd"/>
+      <w:r>
+        <w:rPr>
+          <w:rFonts w:ascii="Times New Roman" w:eastAsia="Times New Roman" w:hAnsi="Times New Roman" w:cs="Times New Roman"/>
+          <w:sz w:val="32"/>
+          <w:szCs w:val="24"/>
+        </w:rPr>
+        <w:t xml:space="preserve"> 17:</w:t>
+      </w:r>
+      <w:r>
+        <w:rPr>
+          <w:rFonts w:ascii="Times New Roman" w:eastAsia="Times New Roman" w:hAnsi="Times New Roman" w:cs="Times New Roman"/>
+          <w:sz w:val="24"/>
+          <w:szCs w:val="24"/>
+        </w:rPr>
+        <w:t xml:space="preserve"> </w:t>
+      </w:r>
+      <w:r>
+        <w:rPr>
+          <w:rFonts w:ascii="Times New Roman" w:eastAsia="Times New Roman" w:hAnsi="Times New Roman" w:cs="Times New Roman"/>
+          <w:sz w:val="24"/>
+          <w:szCs w:val="24"/>
+        </w:rPr>
+        <w:t>Which of the following is not a font style?</w:t>
+      </w:r>
+    </w:p>
+    <w:p>
+      <w:pPr>
+        <w:spacing w:after="0" w:line="240" w:lineRule="auto"/>
+        <w:rPr>
+          <w:rFonts w:ascii="Times New Roman" w:eastAsia="Times New Roman" w:hAnsi="Times New Roman" w:cs="Times New Roman"/>
+          <w:sz w:val="24"/>
+          <w:szCs w:val="24"/>
+        </w:rPr>
+      </w:pPr>
+      <w:r>
+        <w:rPr>
+          <w:rFonts w:ascii="Times New Roman" w:eastAsia="Times New Roman" w:hAnsi="Times New Roman" w:cs="Times New Roman"/>
+          <w:sz w:val="24"/>
+          <w:szCs w:val="24"/>
+        </w:rPr>
+        <w:t> </w:t>
+      </w:r>
+    </w:p>
+    <w:p>
+      <w:pPr>
+        <w:spacing w:after="0" w:line="240" w:lineRule="auto"/>
+        <w:ind w:firstLine="1080"/>
+        <w:rPr>
+          <w:rFonts w:ascii="Times New Roman" w:eastAsia="Times New Roman" w:hAnsi="Times New Roman" w:cs="Times New Roman"/>
+          <w:sz w:val="24"/>
+          <w:szCs w:val="24"/>
+        </w:rPr>
+      </w:pPr>
+      <w:r>
+        <w:rPr>
+          <w:rFonts w:ascii="Times New Roman" w:eastAsia="Times New Roman" w:hAnsi="Times New Roman" w:cs="Times New Roman"/>
+          <w:sz w:val="24"/>
+          <w:szCs w:val="24"/>
+        </w:rPr>
+        <w:t> A) Bold</w:t>
+      </w:r>
+    </w:p>
+    <w:p>
+      <w:pPr>
+        <w:spacing w:after="0" w:line="240" w:lineRule="auto"/>
+        <w:ind w:firstLine="1080"/>
+        <w:rPr>
+          <w:rFonts w:ascii="Times New Roman" w:eastAsia="Times New Roman" w:hAnsi="Times New Roman" w:cs="Times New Roman"/>
+          <w:sz w:val="24"/>
+          <w:szCs w:val="24"/>
+        </w:rPr>
+      </w:pPr>
+      <w:r>
+        <w:rPr>
+          <w:rFonts w:ascii="Times New Roman" w:eastAsia="Times New Roman" w:hAnsi="Times New Roman" w:cs="Times New Roman"/>
+          <w:sz w:val="24"/>
+          <w:szCs w:val="24"/>
+        </w:rPr>
+        <w:t> B) Italics</w:t>
+      </w:r>
+    </w:p>
+    <w:p>
+      <w:pPr>
+        <w:spacing w:after="0" w:line="240" w:lineRule="auto"/>
+        <w:ind w:firstLine="1080"/>
+        <w:rPr>
+          <w:rFonts w:ascii="Times New Roman" w:eastAsia="Times New Roman" w:hAnsi="Times New Roman" w:cs="Times New Roman"/>
+          <w:sz w:val="24"/>
+          <w:szCs w:val="24"/>
+        </w:rPr>
+      </w:pPr>
+      <w:r>
+        <w:rPr>
+          <w:rFonts w:ascii="Times New Roman" w:eastAsia="Times New Roman" w:hAnsi="Times New Roman" w:cs="Times New Roman"/>
+          <w:sz w:val="24"/>
+          <w:szCs w:val="24"/>
+        </w:rPr>
+        <w:t> C) Regular</w:t>
+      </w:r>
+    </w:p>
+    <w:p>
+      <w:pPr>
+        <w:spacing w:after="0" w:line="240" w:lineRule="auto"/>
+        <w:ind w:firstLine="1080"/>
+        <w:rPr>
+          <w:rFonts w:ascii="Times New Roman" w:eastAsia="Times New Roman" w:hAnsi="Times New Roman" w:cs="Times New Roman"/>
+          <w:color w:val="FF0000"/>
+          <w:sz w:val="24"/>
+          <w:szCs w:val="24"/>
+        </w:rPr>
+      </w:pPr>
+      <w:r>
+        <w:rPr>
+          <w:rFonts w:ascii="Times New Roman" w:eastAsia="Times New Roman" w:hAnsi="Times New Roman" w:cs="Times New Roman"/>
+          <w:color w:val="FF0000"/>
+          <w:sz w:val="24"/>
+          <w:szCs w:val="24"/>
+        </w:rPr>
+        <w:t> D) Superscript</w:t>
+      </w:r>
+    </w:p>
+    <w:p>
+      <w:pPr>
+        <w:spacing w:after="0" w:line="240" w:lineRule="auto"/>
+        <w:rPr>
+          <w:rFonts w:ascii="Times New Roman" w:eastAsia="Times New Roman" w:hAnsi="Times New Roman" w:cs="Times New Roman"/>
+          <w:sz w:val="32"/>
+          <w:szCs w:val="24"/>
+        </w:rPr>
+      </w:pPr>
+    </w:p>
+    <w:p>
+      <w:pPr>
+        <w:spacing w:after="0" w:line="240" w:lineRule="auto"/>
+        <w:ind w:firstLine="630"/>
+        <w:rPr>
+          <w:rFonts w:ascii="Times New Roman" w:eastAsia="Times New Roman" w:hAnsi="Times New Roman" w:cs="Times New Roman"/>
+          <w:sz w:val="28"/>
+          <w:szCs w:val="24"/>
+        </w:rPr>
+      </w:pPr>
+    </w:p>
+    <w:p>
+      <w:pPr>
+        <w:spacing w:after="0" w:line="240" w:lineRule="auto"/>
+        <w:rPr>
+          <w:rFonts w:ascii="Times New Roman" w:eastAsia="Times New Roman" w:hAnsi="Times New Roman" w:cs="Times New Roman"/>
+          <w:sz w:val="24"/>
+          <w:szCs w:val="24"/>
+        </w:rPr>
+      </w:pPr>
+    </w:p>
+    <w:p>
+      <w:pPr>
+        <w:spacing w:after="0" w:line="240" w:lineRule="auto"/>
+        <w:rPr>
+          <w:rFonts w:ascii="Times New Roman" w:eastAsia="Times New Roman" w:hAnsi="Times New Roman" w:cs="Times New Roman"/>
+          <w:sz w:val="24"/>
+          <w:szCs w:val="24"/>
+        </w:rPr>
+      </w:pPr>
+      <w:r>
+        <w:rPr>
+          <w:rFonts w:ascii="Times New Roman" w:eastAsia="Times New Roman" w:hAnsi="Times New Roman" w:cs="Times New Roman"/>
+          <w:sz w:val="24"/>
+          <w:szCs w:val="24"/>
+        </w:rPr>
+        <w:t> </w:t>
       </w:r>
     </w:p>
     <w:p>

</xml_diff>